<commit_message>
ip: ready to normalize styles
</commit_message>
<xml_diff>
--- a/data/studio/reference.docx
+++ b/data/studio/reference.docx
@@ -14,7 +14,7 @@
 </file>
 
 <file path=word/footnotes.xml><?xml version="1.0" encoding="utf-8"?>
-<w:footnotes xmlns:w="http://schemas.openxmlformats.org/wordprocessingml/2006/main" xmlns:m="http://schemas.openxmlformats.org/officeDocument/2006/math" xmlns:r="http://schemas.openxmlformats.org/officeDocument/2006/relationships" xmlns:o="urn:schemas-microsoft-com:office:office" xmlns:v="urn:schemas-microsoft-com:vml" xmlns:w10="urn:schemas-microsoft-com:office:word" xmlns:a="http://schemas.openxmlformats.org/drawingml/2006/main" xmlns:pic="http://schemas.openxmlformats.org/drawingml/2006/picture" xmlns:wp="http://schemas.openxmlformats.org/drawingml/2006/wordprocessingDrawing">
+<w:footnotes xmlns:a="http://schemas.openxmlformats.org/drawingml/2006/main" xmlns:m="http://schemas.openxmlformats.org/officeDocument/2006/math" xmlns:o="urn:schemas-microsoft-com:office:office" xmlns:pic="http://schemas.openxmlformats.org/drawingml/2006/picture" xmlns:r="http://schemas.openxmlformats.org/officeDocument/2006/relationships" xmlns:v="urn:schemas-microsoft-com:vml" xmlns:w10="urn:schemas-microsoft-com:office:word" xmlns:w="http://schemas.openxmlformats.org/wordprocessingml/2006/main" xmlns:wp="http://schemas.openxmlformats.org/drawingml/2006/wordprocessingDrawing">
 </w:footnotes>
 </file>
 
@@ -310,7 +310,7 @@
 </file>
 
 <file path=word/styles.xml><?xml version="1.0" encoding="utf-8"?>
-<w:styles xmlns:r="http://schemas.openxmlformats.org/officeDocument/2006/relationships" xmlns:w="http://schemas.openxmlformats.org/wordprocessingml/2006/main">
+<w:styles xmlns:w="http://schemas.openxmlformats.org/wordprocessingml/2006/main">
   <w:docDefaults>
     <w:rPrDefault>
       <w:rPr>
@@ -872,10 +872,10 @@
   <a:themeElements>
     <a:clrScheme name="Office">
       <a:dk1>
-        <a:sysClr lastClr="000000" val="windowText"/>
+        <a:sysClr val="windowText" lastClr="000000"/>
       </a:dk1>
       <a:lt1>
-        <a:sysClr lastClr="FFFFFF" val="window"/>
+        <a:sysClr val="window" lastClr="FFFFFF"/>
       </a:lt1>
       <a:dk2>
         <a:srgbClr val="1F497D"/>
@@ -1027,7 +1027,7 @@
         </a:gradFill>
       </a:fillStyleLst>
       <a:lnStyleLst>
-        <a:ln algn="ctr" cap="flat" cmpd="sng" w="9525">
+        <a:ln w="9525" cap="flat" cmpd="sng" algn="ctr">
           <a:solidFill>
             <a:schemeClr val="phClr">
               <a:shade val="95000"/>
@@ -1036,13 +1036,13 @@
           </a:solidFill>
           <a:prstDash val="solid"/>
         </a:ln>
-        <a:ln algn="ctr" cap="flat" cmpd="sng" w="25400">
+        <a:ln w="25400" cap="flat" cmpd="sng" algn="ctr">
           <a:solidFill>
             <a:schemeClr val="phClr"/>
           </a:solidFill>
           <a:prstDash val="solid"/>
         </a:ln>
-        <a:ln algn="ctr" cap="flat" cmpd="sng" w="38100">
+        <a:ln w="38100" cap="flat" cmpd="sng" algn="ctr">
           <a:solidFill>
             <a:schemeClr val="phClr"/>
           </a:solidFill>
@@ -1052,7 +1052,7 @@
       <a:effectStyleLst>
         <a:effectStyle>
           <a:effectLst>
-            <a:outerShdw blurRad="40000" dir="5400000" dist="20000" rotWithShape="0">
+            <a:outerShdw blurRad="40000" dist="20000" dir="5400000" rotWithShape="0">
               <a:srgbClr val="000000">
                 <a:alpha val="38000"/>
               </a:srgbClr>
@@ -1061,7 +1061,7 @@
         </a:effectStyle>
         <a:effectStyle>
           <a:effectLst>
-            <a:outerShdw blurRad="40000" dir="5400000" dist="23000" rotWithShape="0">
+            <a:outerShdw blurRad="40000" dist="23000" dir="5400000" rotWithShape="0">
               <a:srgbClr val="000000">
                 <a:alpha val="35000"/>
               </a:srgbClr>
@@ -1070,7 +1070,7 @@
         </a:effectStyle>
         <a:effectStyle>
           <a:effectLst>
-            <a:outerShdw blurRad="40000" dir="5400000" dist="23000" rotWithShape="0">
+            <a:outerShdw blurRad="40000" dist="23000" dir="5400000" rotWithShape="0">
               <a:srgbClr val="000000">
                 <a:alpha val="35000"/>
               </a:srgbClr>
@@ -1080,12 +1080,12 @@
             <a:camera prst="orthographicFront">
               <a:rot lat="0" lon="0" rev="0"/>
             </a:camera>
-            <a:lightRig dir="t" rig="threePt">
+            <a:lightRig rig="threePt" dir="t">
               <a:rot lat="0" lon="0" rev="1200000"/>
             </a:lightRig>
           </a:scene3d>
           <a:sp3d>
-            <a:bevelT h="25400" w="63500"/>
+            <a:bevelT w="63500" h="25400"/>
           </a:sp3d>
         </a:effectStyle>
       </a:effectStyleLst>
@@ -1116,7 +1116,7 @@
             </a:gs>
           </a:gsLst>
           <a:path path="circle">
-            <a:fillToRect b="180000" l="50000" r="50000" t="-80000"/>
+            <a:fillToRect l="50000" t="-80000" r="50000" b="180000"/>
           </a:path>
         </a:gradFill>
         <a:gradFill rotWithShape="1">
@@ -1135,7 +1135,7 @@
             </a:gs>
           </a:gsLst>
           <a:path path="circle">
-            <a:fillToRect b="50000" l="50000" r="50000" t="50000"/>
+            <a:fillToRect l="50000" t="50000" r="50000" b="50000"/>
           </a:path>
         </a:gradFill>
       </a:bgFillStyleLst>

</xml_diff>